<commit_message>
Added periods (testing commits)
</commit_message>
<xml_diff>
--- a/DevDocs/GPAGO Design Spec.docx
+++ b/DevDocs/GPAGO Design Spec.docx
@@ -137,10 +137,10 @@
           <w:szCs w:val="40"/>
         </w:rPr>
       </w:pPr>
-      <w:bookmarkStart w:id="0" w:name="__RefHeading__229_588204573"/>
-      <w:bookmarkStart w:id="1" w:name="_Toc338669929"/>
-      <w:bookmarkStart w:id="2" w:name="_Toc338669823"/>
-      <w:bookmarkStart w:id="3" w:name="_Toc338669358"/>
+      <w:bookmarkStart w:id="0" w:name="_Toc338669358"/>
+      <w:bookmarkStart w:id="1" w:name="_Toc338669823"/>
+      <w:bookmarkStart w:id="2" w:name="_Toc338669929"/>
+      <w:bookmarkStart w:id="3" w:name="__RefHeading__229_588204573"/>
       <w:bookmarkEnd w:id="0"/>
       <w:bookmarkEnd w:id="1"/>
       <w:bookmarkEnd w:id="2"/>
@@ -257,7 +257,7 @@
     </w:p>
     <w:p>
       <w:pPr>
-        <w:pStyle w:val="style53"/>
+        <w:pStyle w:val="style57"/>
         <w:tabs>
           <w:tab w:leader="dot" w:pos="9350" w:val="right"/>
         </w:tabs>
@@ -282,7 +282,7 @@
     </w:p>
     <w:p>
       <w:pPr>
-        <w:pStyle w:val="style53"/>
+        <w:pStyle w:val="style57"/>
         <w:tabs>
           <w:tab w:leader="dot" w:pos="9350" w:val="right"/>
         </w:tabs>
@@ -306,13 +306,8 @@
     </w:p>
     <w:p>
       <w:pPr>
-        <w:pStyle w:val="style54"/>
-        <w:tabs>
-          <w:tab w:leader="dot" w:pos="9360" w:val="right"/>
-        </w:tabs>
-        <w:rPr>
-          <w:rStyle w:val="style40"/>
-        </w:rPr>
+        <w:pStyle w:val="style46"/>
+        <w:rPr/>
       </w:pPr>
       <w:r>
         <w:fldChar w:fldCharType="begin"/>
@@ -323,142 +318,9 @@
       <w:r>
         <w:fldChar w:fldCharType="separate"/>
       </w:r>
-      <w:hyperlink w:anchor="__RefHeading__229_588204573">
-        <w:r>
-          <w:rPr>
-            <w:rStyle w:val="style40"/>
-          </w:rPr>
-          <w:t>Design Specification</w:t>
-          <w:tab/>
-          <w:t>1</w:t>
-        </w:r>
-      </w:hyperlink>
-    </w:p>
-    <w:p>
-      <w:pPr>
-        <w:pStyle w:val="style53"/>
-        <w:tabs>
-          <w:tab w:leader="dot" w:pos="9360" w:val="right"/>
-        </w:tabs>
-        <w:rPr>
-          <w:rStyle w:val="style40"/>
-        </w:rPr>
-      </w:pPr>
-      <w:hyperlink w:anchor="__RefHeading__231_588204573">
-        <w:r>
-          <w:rPr>
-            <w:rStyle w:val="style40"/>
-          </w:rPr>
-          <w:t>Description</w:t>
-          <w:tab/>
-          <w:t>4</w:t>
-        </w:r>
-      </w:hyperlink>
-    </w:p>
-    <w:p>
-      <w:pPr>
-        <w:pStyle w:val="style53"/>
-        <w:tabs>
-          <w:tab w:leader="dot" w:pos="9360" w:val="right"/>
-        </w:tabs>
-        <w:rPr>
-          <w:rStyle w:val="style40"/>
-        </w:rPr>
-      </w:pPr>
-      <w:hyperlink w:anchor="__RefHeading__233_588204573">
-        <w:r>
-          <w:rPr>
-            <w:rStyle w:val="style40"/>
-          </w:rPr>
-          <w:t>Objectives</w:t>
-          <w:tab/>
-          <w:t>4</w:t>
-        </w:r>
-      </w:hyperlink>
-    </w:p>
-    <w:p>
-      <w:pPr>
-        <w:pStyle w:val="style53"/>
-        <w:tabs>
-          <w:tab w:leader="dot" w:pos="9360" w:val="right"/>
-        </w:tabs>
-        <w:rPr>
-          <w:rStyle w:val="style40"/>
-        </w:rPr>
-      </w:pPr>
-      <w:hyperlink w:anchor="__RefHeading__235_588204573">
-        <w:r>
-          <w:rPr>
-            <w:rStyle w:val="style40"/>
-          </w:rPr>
-          <w:t>Technical Overview</w:t>
-          <w:tab/>
-          <w:t>4</w:t>
-        </w:r>
-      </w:hyperlink>
-    </w:p>
-    <w:p>
-      <w:pPr>
-        <w:pStyle w:val="style53"/>
-        <w:tabs>
-          <w:tab w:leader="dot" w:pos="9360" w:val="right"/>
-        </w:tabs>
-        <w:rPr>
-          <w:rStyle w:val="style40"/>
-        </w:rPr>
-      </w:pPr>
-      <w:hyperlink w:anchor="__RefHeading__237_588204573">
-        <w:r>
-          <w:rPr>
-            <w:rStyle w:val="style40"/>
-          </w:rPr>
-          <w:t>Architecture</w:t>
-          <w:tab/>
-          <w:t>5</w:t>
-        </w:r>
-      </w:hyperlink>
-    </w:p>
-    <w:p>
-      <w:pPr>
-        <w:pStyle w:val="style53"/>
-        <w:tabs>
-          <w:tab w:leader="dot" w:pos="9360" w:val="right"/>
-        </w:tabs>
-        <w:rPr>
-          <w:rStyle w:val="style40"/>
-        </w:rPr>
-      </w:pPr>
-      <w:hyperlink w:anchor="__RefHeading__239_588204573">
-        <w:r>
-          <w:rPr>
-            <w:rStyle w:val="style40"/>
-          </w:rPr>
-          <w:t>Data Dictionary</w:t>
-          <w:tab/>
-          <w:t>6</w:t>
-        </w:r>
-      </w:hyperlink>
-    </w:p>
-    <w:p>
-      <w:pPr>
-        <w:pStyle w:val="style53"/>
-        <w:tabs>
-          <w:tab w:leader="dot" w:pos="9360" w:val="right"/>
-        </w:tabs>
-        <w:rPr>
-          <w:rStyle w:val="style40"/>
-        </w:rPr>
-      </w:pPr>
-      <w:hyperlink w:anchor="__RefHeading__241_588204573">
-        <w:r>
-          <w:rPr>
-            <w:rStyle w:val="style40"/>
-          </w:rPr>
-          <w:t>UI Overview</w:t>
-          <w:tab/>
-          <w:t>6</w:t>
-        </w:r>
-      </w:hyperlink>
+      <w:r>
+        <w:rPr/>
+      </w:r>
       <w:r>
         <w:fldChar w:fldCharType="end"/>
       </w:r>
@@ -477,6 +339,32 @@
     </w:p>
     <w:p>
       <w:pPr>
+        <w:pStyle w:val="style57"/>
+        <w:tabs>
+          <w:tab w:leader="dot" w:pos="9360" w:val="right"/>
+        </w:tabs>
+        <w:rPr/>
+      </w:pPr>
+      <w:hyperlink w:anchor="__RefHeading__241_588204573">
+        <w:r>
+          <w:rPr/>
+        </w:r>
+      </w:hyperlink>
+    </w:p>
+    <w:p>
+      <w:pPr>
+        <w:sectPr>
+          <w:type w:val="continuous"/>
+          <w:pgSz w:h="15840" w:w="12240"/>
+          <w:pgMar w:bottom="1440" w:footer="0" w:gutter="0" w:header="0" w:left="1440" w:right="1440" w:top="1440"/>
+          <w:formProt w:val="false"/>
+          <w:textDirection w:val="lrTb"/>
+          <w:docGrid w:charSpace="0" w:linePitch="360" w:type="default"/>
+        </w:sectPr>
+      </w:pPr>
+    </w:p>
+    <w:p>
+      <w:pPr>
         <w:pStyle w:val="style0"/>
         <w:spacing w:after="200" w:before="0" w:line="276" w:lineRule="auto"/>
         <w:contextualSpacing w:val="false"/>
@@ -519,113 +407,112 @@
         <w:pageBreakBefore/>
         <w:rPr/>
       </w:pPr>
-      <w:bookmarkStart w:id="4" w:name="__RefHeading__231_588204573"/>
-      <w:bookmarkStart w:id="5" w:name="section1"/>
-      <w:bookmarkStart w:id="6" w:name="_Toc379117779"/>
-      <w:bookmarkStart w:id="7" w:name="_Toc338669930"/>
-      <w:bookmarkStart w:id="8" w:name="_Toc338669824"/>
-      <w:bookmarkStart w:id="9" w:name="_Toc338669359"/>
+      <w:bookmarkStart w:id="4" w:name="_Toc338669359"/>
+      <w:bookmarkStart w:id="5" w:name="_Toc338669824"/>
+      <w:bookmarkStart w:id="6" w:name="_Toc338669930"/>
+      <w:bookmarkStart w:id="7" w:name="_Toc379117779"/>
+      <w:bookmarkStart w:id="8" w:name="__RefHeading__231_588204573"/>
       <w:bookmarkEnd w:id="4"/>
+      <w:bookmarkEnd w:id="5"/>
       <w:bookmarkEnd w:id="6"/>
       <w:bookmarkEnd w:id="7"/>
       <w:bookmarkEnd w:id="8"/>
+      <w:r>
+        <w:rPr/>
+        <w:t>Description</w:t>
+      </w:r>
+    </w:p>
+    <w:p>
+      <w:pPr>
+        <w:pStyle w:val="style0"/>
+        <w:rPr/>
+      </w:pPr>
+      <w:r>
+        <w:rPr/>
+      </w:r>
+    </w:p>
+    <w:p>
+      <w:pPr>
+        <w:pStyle w:val="style0"/>
+        <w:spacing w:line="480" w:lineRule="auto"/>
+        <w:rPr/>
+      </w:pPr>
+      <w:r>
+        <w:rPr/>
+        <w:t>Today, the Greyhound Pets of America – Greater Orlando (GPAGO) website is very time consuming and tedious to maintain.  The static html web page listing greyhounds available for adoption must be manually updated.  Furthermore, information on greyhounds is tracked using Microsoft Excel spreadsheets.  Maintenance of these spreadsheets is also tedious and the usefulness of the information is not optimal.</w:t>
+      </w:r>
+    </w:p>
+    <w:p>
+      <w:pPr>
+        <w:pStyle w:val="style2"/>
+        <w:rPr/>
+      </w:pPr>
+      <w:bookmarkStart w:id="9" w:name="_Toc338669360"/>
+      <w:bookmarkStart w:id="10" w:name="_Toc338669825"/>
+      <w:bookmarkStart w:id="11" w:name="_Toc338669931"/>
+      <w:bookmarkStart w:id="12" w:name="_Toc379117780"/>
+      <w:bookmarkStart w:id="13" w:name="__RefHeading__233_588204573"/>
       <w:bookmarkEnd w:id="9"/>
-      <w:r>
-        <w:rPr/>
-        <w:t>Description</w:t>
-      </w:r>
-    </w:p>
-    <w:p>
-      <w:pPr>
-        <w:pStyle w:val="style0"/>
-        <w:rPr/>
-      </w:pPr>
-      <w:r>
-        <w:rPr/>
-      </w:r>
-    </w:p>
-    <w:p>
-      <w:pPr>
-        <w:pStyle w:val="style0"/>
-        <w:spacing w:line="480" w:lineRule="auto"/>
-        <w:rPr/>
-      </w:pPr>
-      <w:r>
-        <w:rPr/>
-        <w:t>Today, the Greyhound Pets of America – Greater Orlando (GPAGO) website is very time consuming and tedious to maintain.  The static html web page listing greyhounds available for adoption must be manually updated.  Furthermore, information on greyhounds is tracked using Microsoft Excel spreadsheets.  Maintenance of these spreadsheets is also tedious and the usefulness of the information is not optimal.</w:t>
-      </w:r>
-    </w:p>
-    <w:p>
-      <w:pPr>
-        <w:pStyle w:val="style2"/>
-        <w:rPr/>
-      </w:pPr>
-      <w:bookmarkStart w:id="10" w:name="__RefHeading__233_588204573"/>
-      <w:bookmarkStart w:id="11" w:name="_Toc379117780"/>
-      <w:bookmarkStart w:id="12" w:name="_Toc338669931"/>
-      <w:bookmarkStart w:id="13" w:name="_Toc338669825"/>
-      <w:bookmarkStart w:id="14" w:name="_Toc338669360"/>
       <w:bookmarkEnd w:id="10"/>
       <w:bookmarkEnd w:id="11"/>
       <w:bookmarkEnd w:id="12"/>
       <w:bookmarkEnd w:id="13"/>
+      <w:r>
+        <w:rPr/>
+        <w:t>Objectives</w:t>
+      </w:r>
+    </w:p>
+    <w:p>
+      <w:pPr>
+        <w:pStyle w:val="style0"/>
+        <w:rPr/>
+      </w:pPr>
+      <w:r>
+        <w:rPr/>
+      </w:r>
+    </w:p>
+    <w:p>
+      <w:pPr>
+        <w:pStyle w:val="style0"/>
+        <w:spacing w:line="480" w:lineRule="auto"/>
+        <w:rPr/>
+      </w:pPr>
+      <w:r>
+        <w:rPr/>
+        <w:t>This project will deliver a web based application that will allow records of greyhounds that are available for adoption to be entered and updated.  Access to this application will be over the internet through a web browser.  This project will only focus on the dynamic content and the management of it.  This project will not focus on the overall web site content or layout.</w:t>
+      </w:r>
+    </w:p>
+    <w:p>
+      <w:pPr>
+        <w:pStyle w:val="style0"/>
+        <w:spacing w:line="480" w:lineRule="auto"/>
+        <w:rPr/>
+      </w:pPr>
+      <w:r>
+        <w:rPr/>
+        <w:t>The primary objective of this project is to reduce the time and effort required by staff to enter and update greyhound records that are displayed on the GPAGO web site.</w:t>
+      </w:r>
+    </w:p>
+    <w:p>
+      <w:pPr>
+        <w:pStyle w:val="style0"/>
+        <w:spacing w:line="480" w:lineRule="auto"/>
+        <w:rPr/>
+      </w:pPr>
+      <w:r>
+        <w:rPr/>
+        <w:t xml:space="preserve">The system should be designed such that it may evolve to become a complete record keeping system for greyhound information.  </w:t>
+      </w:r>
+    </w:p>
+    <w:p>
+      <w:pPr>
+        <w:pStyle w:val="style2"/>
+        <w:rPr/>
+      </w:pPr>
+      <w:bookmarkStart w:id="14" w:name="_Toc379117781"/>
+      <w:bookmarkStart w:id="15" w:name="__RefHeading__235_588204573"/>
       <w:bookmarkEnd w:id="14"/>
-      <w:r>
-        <w:rPr/>
-        <w:t>Objectives</w:t>
-      </w:r>
-    </w:p>
-    <w:p>
-      <w:pPr>
-        <w:pStyle w:val="style0"/>
-        <w:rPr/>
-      </w:pPr>
-      <w:r>
-        <w:rPr/>
-      </w:r>
-    </w:p>
-    <w:p>
-      <w:pPr>
-        <w:pStyle w:val="style0"/>
-        <w:spacing w:line="480" w:lineRule="auto"/>
-        <w:rPr/>
-      </w:pPr>
-      <w:r>
-        <w:rPr/>
-        <w:t>This project will deliver a web based application that will allow records of greyhounds that are available for adoption to be entered and updated.  Access to this application will be over the internet through a web browser.  This project will only focus on the dynamic content and the management of it.  This project will not focus on the overall web site content or layout.</w:t>
-      </w:r>
-    </w:p>
-    <w:p>
-      <w:pPr>
-        <w:pStyle w:val="style0"/>
-        <w:spacing w:line="480" w:lineRule="auto"/>
-        <w:rPr/>
-      </w:pPr>
-      <w:r>
-        <w:rPr/>
-        <w:t>The primary objective of this project is to reduce the time and effort required by staff to enter and update greyhound records that are displayed on the GPAGO web site.</w:t>
-      </w:r>
-    </w:p>
-    <w:p>
-      <w:pPr>
-        <w:pStyle w:val="style0"/>
-        <w:spacing w:line="480" w:lineRule="auto"/>
-        <w:rPr/>
-      </w:pPr>
-      <w:r>
-        <w:rPr/>
-        <w:t xml:space="preserve">The system should be designed such that it may evolve to become a complete record keeping system for greyhound information.  </w:t>
-      </w:r>
-    </w:p>
-    <w:p>
-      <w:pPr>
-        <w:pStyle w:val="style2"/>
-        <w:rPr/>
-      </w:pPr>
-      <w:bookmarkStart w:id="15" w:name="__RefHeading__235_588204573"/>
-      <w:bookmarkStart w:id="16" w:name="_Toc379117781"/>
       <w:bookmarkEnd w:id="15"/>
-      <w:bookmarkEnd w:id="16"/>
       <w:r>
         <w:rPr/>
         <w:t>Technical Overview</w:t>
@@ -642,7 +529,7 @@
     </w:p>
     <w:p>
       <w:pPr>
-        <w:pStyle w:val="style49"/>
+        <w:pStyle w:val="style53"/>
         <w:numPr>
           <w:ilvl w:val="0"/>
           <w:numId w:val="2"/>
@@ -657,7 +544,7 @@
     </w:p>
     <w:p>
       <w:pPr>
-        <w:pStyle w:val="style49"/>
+        <w:pStyle w:val="style53"/>
         <w:numPr>
           <w:ilvl w:val="0"/>
           <w:numId w:val="2"/>
@@ -667,12 +554,12 @@
       </w:pPr>
       <w:r>
         <w:rPr/>
-        <w:t>Servlets and Jsp will be used to render HTML and Javascript to the client</w:t>
-      </w:r>
-    </w:p>
-    <w:p>
-      <w:pPr>
-        <w:pStyle w:val="style49"/>
+        <w:t>Servlets and Jsp will be used to render HTML and Javascript to the client.</w:t>
+      </w:r>
+    </w:p>
+    <w:p>
+      <w:pPr>
+        <w:pStyle w:val="style53"/>
         <w:numPr>
           <w:ilvl w:val="0"/>
           <w:numId w:val="2"/>
@@ -682,12 +569,12 @@
       </w:pPr>
       <w:r>
         <w:rPr/>
-        <w:t>Tomcat will be used as the Servlet container</w:t>
-      </w:r>
-    </w:p>
-    <w:p>
-      <w:pPr>
-        <w:pStyle w:val="style49"/>
+        <w:t>Tomcat will be used as the Servlet container.</w:t>
+      </w:r>
+    </w:p>
+    <w:p>
+      <w:pPr>
+        <w:pStyle w:val="style53"/>
         <w:numPr>
           <w:ilvl w:val="0"/>
           <w:numId w:val="2"/>
@@ -697,12 +584,12 @@
       </w:pPr>
       <w:r>
         <w:rPr/>
-        <w:t>MySql database will be used for persistence</w:t>
-      </w:r>
-    </w:p>
-    <w:p>
-      <w:pPr>
-        <w:pStyle w:val="style49"/>
+        <w:t>MySql database will be used for persistence.</w:t>
+      </w:r>
+    </w:p>
+    <w:p>
+      <w:pPr>
+        <w:pStyle w:val="style53"/>
         <w:numPr>
           <w:ilvl w:val="0"/>
           <w:numId w:val="2"/>
@@ -712,12 +599,12 @@
       </w:pPr>
       <w:r>
         <w:rPr/>
-        <w:t>JPA (Eclipselink) will be used for object-relational mapping</w:t>
-      </w:r>
-    </w:p>
-    <w:p>
-      <w:pPr>
-        <w:pStyle w:val="style49"/>
+        <w:t>JPA (Eclipselink) will be used for object-relational mapping.</w:t>
+      </w:r>
+    </w:p>
+    <w:p>
+      <w:pPr>
+        <w:pStyle w:val="style53"/>
         <w:numPr>
           <w:ilvl w:val="0"/>
           <w:numId w:val="2"/>
@@ -732,7 +619,7 @@
     </w:p>
     <w:p>
       <w:pPr>
-        <w:pStyle w:val="style49"/>
+        <w:pStyle w:val="style53"/>
         <w:numPr>
           <w:ilvl w:val="0"/>
           <w:numId w:val="2"/>
@@ -747,7 +634,7 @@
     </w:p>
     <w:p>
       <w:pPr>
-        <w:pStyle w:val="style49"/>
+        <w:pStyle w:val="style53"/>
         <w:numPr>
           <w:ilvl w:val="0"/>
           <w:numId w:val="2"/>
@@ -762,7 +649,7 @@
     </w:p>
     <w:p>
       <w:pPr>
-        <w:pStyle w:val="style49"/>
+        <w:pStyle w:val="style53"/>
         <w:numPr>
           <w:ilvl w:val="0"/>
           <w:numId w:val="2"/>
@@ -777,7 +664,7 @@
     </w:p>
     <w:p>
       <w:pPr>
-        <w:pStyle w:val="style49"/>
+        <w:pStyle w:val="style53"/>
         <w:numPr>
           <w:ilvl w:val="0"/>
           <w:numId w:val="1"/>
@@ -823,10 +710,10 @@
         <w:pageBreakBefore/>
         <w:rPr/>
       </w:pPr>
+      <w:bookmarkStart w:id="16" w:name="_Toc379117782"/>
       <w:bookmarkStart w:id="17" w:name="__RefHeading__237_588204573"/>
-      <w:bookmarkStart w:id="18" w:name="_Toc379117782"/>
+      <w:bookmarkEnd w:id="16"/>
       <w:bookmarkEnd w:id="17"/>
-      <w:bookmarkEnd w:id="18"/>
       <w:r>
         <w:rPr/>
         <w:t>Architecture</w:t>
@@ -848,14 +735,10 @@
         <w:pStyle w:val="style0"/>
         <w:spacing w:after="200" w:before="0" w:line="276" w:lineRule="auto"/>
         <w:contextualSpacing w:val="false"/>
-        <w:rPr>
-          <w:pict/>
-        </w:rPr>
-      </w:pPr>
-      <w:r>
-        <w:rPr>
-          <w:pict/>
-        </w:rPr>
+        <w:rPr/>
+      </w:pPr>
+      <w:r>
+        <w:rPr/>
       </w:r>
     </w:p>
     <w:p>
@@ -891,10 +774,10 @@
         <w:pageBreakBefore/>
         <w:rPr/>
       </w:pPr>
+      <w:bookmarkStart w:id="18" w:name="_Toc379117783"/>
       <w:bookmarkStart w:id="19" w:name="__RefHeading__239_588204573"/>
-      <w:bookmarkStart w:id="20" w:name="_Toc379117783"/>
+      <w:bookmarkEnd w:id="18"/>
       <w:bookmarkEnd w:id="19"/>
-      <w:bookmarkEnd w:id="20"/>
       <w:r>
         <w:rPr/>
         <w:t>Data Dictionary</w:t>
@@ -933,7 +816,7 @@
         </w:tblCellMar>
       </w:tblPr>
       <w:tblGrid>
-        <w:gridCol w:w="11259"/>
+        <w:gridCol w:w="11258"/>
       </w:tblGrid>
       <w:tr>
         <w:trPr>
@@ -942,7 +825,7 @@
         </w:trPr>
         <w:tc>
           <w:tcPr>
-            <w:tcW w:type="dxa" w:w="11259"/>
+            <w:tcW w:type="dxa" w:w="11258"/>
             <w:gridSpan w:val="6"/>
             <w:tcBorders>
               <w:top w:val="nil"/>
@@ -988,7 +871,7 @@
         </w:trPr>
         <w:tc>
           <w:tcPr>
-            <w:tcW w:type="dxa" w:w="218"/>
+            <w:tcW w:type="dxa" w:w="1876"/>
             <w:tcBorders>
               <w:top w:val="nil"/>
               <w:left w:val="nil"/>
@@ -1022,7 +905,7 @@
         </w:tc>
         <w:tc>
           <w:tcPr>
-            <w:tcW w:type="dxa" w:w="2038"/>
+            <w:tcW w:type="dxa" w:w="1876"/>
             <w:tcBorders>
               <w:top w:color="00000A" w:space="0" w:sz="4" w:val="single"/>
               <w:left w:color="00000A" w:space="0" w:sz="4" w:val="single"/>
@@ -1031,7 +914,7 @@
             </w:tcBorders>
             <w:shd w:fill="BFBFBF" w:val="clear"/>
             <w:tcMar>
-              <w:left w:type="dxa" w:w="103"/>
+              <w:left w:type="dxa" w:w="98"/>
             </w:tcMar>
             <w:vAlign w:val="bottom"/>
           </w:tcPr>
@@ -1064,7 +947,7 @@
         </w:tc>
         <w:tc>
           <w:tcPr>
-            <w:tcW w:type="dxa" w:w="1986"/>
+            <w:tcW w:type="dxa" w:w="1877"/>
             <w:tcBorders>
               <w:top w:color="00000A" w:space="0" w:sz="4" w:val="single"/>
               <w:left w:val="nil"/>
@@ -1103,7 +986,7 @@
         </w:tc>
         <w:tc>
           <w:tcPr>
-            <w:tcW w:type="dxa" w:w="656"/>
+            <w:tcW w:type="dxa" w:w="1876"/>
             <w:tcBorders>
               <w:top w:color="00000A" w:space="0" w:sz="4" w:val="single"/>
               <w:left w:val="nil"/>
@@ -1142,7 +1025,7 @@
         </w:tc>
         <w:tc>
           <w:tcPr>
-            <w:tcW w:type="dxa" w:w="1115"/>
+            <w:tcW w:type="dxa" w:w="1877"/>
             <w:tcBorders>
               <w:top w:color="00000A" w:space="0" w:sz="4" w:val="single"/>
               <w:left w:val="nil"/>
@@ -1181,7 +1064,7 @@
         </w:tc>
         <w:tc>
           <w:tcPr>
-            <w:tcW w:type="dxa" w:w="5246"/>
+            <w:tcW w:type="dxa" w:w="1876"/>
             <w:tcBorders>
               <w:top w:color="00000A" w:space="0" w:sz="4" w:val="single"/>
               <w:left w:val="nil"/>
@@ -1226,7 +1109,7 @@
         </w:trPr>
         <w:tc>
           <w:tcPr>
-            <w:tcW w:type="dxa" w:w="218"/>
+            <w:tcW w:type="dxa" w:w="1876"/>
             <w:tcBorders>
               <w:top w:val="nil"/>
               <w:left w:val="nil"/>
@@ -1260,7 +1143,7 @@
         </w:tc>
         <w:tc>
           <w:tcPr>
-            <w:tcW w:type="dxa" w:w="2038"/>
+            <w:tcW w:type="dxa" w:w="1876"/>
             <w:tcBorders>
               <w:top w:val="nil"/>
               <w:left w:color="00000A" w:space="0" w:sz="4" w:val="single"/>
@@ -1269,7 +1152,7 @@
             </w:tcBorders>
             <w:shd w:fill="FFFFFF" w:val="clear"/>
             <w:tcMar>
-              <w:left w:type="dxa" w:w="103"/>
+              <w:left w:type="dxa" w:w="98"/>
             </w:tcMar>
             <w:vAlign w:val="bottom"/>
           </w:tcPr>
@@ -1298,7 +1181,7 @@
         </w:tc>
         <w:tc>
           <w:tcPr>
-            <w:tcW w:type="dxa" w:w="1986"/>
+            <w:tcW w:type="dxa" w:w="1877"/>
             <w:tcBorders>
               <w:top w:val="nil"/>
               <w:left w:val="nil"/>
@@ -1333,7 +1216,7 @@
         </w:tc>
         <w:tc>
           <w:tcPr>
-            <w:tcW w:type="dxa" w:w="656"/>
+            <w:tcW w:type="dxa" w:w="1876"/>
             <w:tcBorders>
               <w:top w:val="nil"/>
               <w:left w:val="nil"/>
@@ -1369,7 +1252,7 @@
         </w:tc>
         <w:tc>
           <w:tcPr>
-            <w:tcW w:type="dxa" w:w="1115"/>
+            <w:tcW w:type="dxa" w:w="1877"/>
             <w:tcBorders>
               <w:top w:val="nil"/>
               <w:left w:val="nil"/>
@@ -1404,7 +1287,7 @@
         </w:tc>
         <w:tc>
           <w:tcPr>
-            <w:tcW w:type="dxa" w:w="5246"/>
+            <w:tcW w:type="dxa" w:w="1876"/>
             <w:tcBorders>
               <w:top w:val="nil"/>
               <w:left w:val="nil"/>
@@ -1445,7 +1328,7 @@
         </w:trPr>
         <w:tc>
           <w:tcPr>
-            <w:tcW w:type="dxa" w:w="218"/>
+            <w:tcW w:type="dxa" w:w="1876"/>
             <w:tcBorders>
               <w:top w:val="nil"/>
               <w:left w:val="nil"/>
@@ -1479,7 +1362,7 @@
         </w:tc>
         <w:tc>
           <w:tcPr>
-            <w:tcW w:type="dxa" w:w="2038"/>
+            <w:tcW w:type="dxa" w:w="1876"/>
             <w:tcBorders>
               <w:top w:val="nil"/>
               <w:left w:color="00000A" w:space="0" w:sz="4" w:val="single"/>
@@ -1488,7 +1371,7 @@
             </w:tcBorders>
             <w:shd w:fill="FFFFFF" w:val="clear"/>
             <w:tcMar>
-              <w:left w:type="dxa" w:w="103"/>
+              <w:left w:type="dxa" w:w="98"/>
             </w:tcMar>
             <w:vAlign w:val="bottom"/>
           </w:tcPr>
@@ -1517,7 +1400,7 @@
         </w:tc>
         <w:tc>
           <w:tcPr>
-            <w:tcW w:type="dxa" w:w="1986"/>
+            <w:tcW w:type="dxa" w:w="1877"/>
             <w:tcBorders>
               <w:top w:val="nil"/>
               <w:left w:val="nil"/>
@@ -1552,7 +1435,7 @@
         </w:tc>
         <w:tc>
           <w:tcPr>
-            <w:tcW w:type="dxa" w:w="656"/>
+            <w:tcW w:type="dxa" w:w="1876"/>
             <w:tcBorders>
               <w:top w:val="nil"/>
               <w:left w:val="nil"/>
@@ -1588,7 +1471,7 @@
         </w:tc>
         <w:tc>
           <w:tcPr>
-            <w:tcW w:type="dxa" w:w="1115"/>
+            <w:tcW w:type="dxa" w:w="1877"/>
             <w:tcBorders>
               <w:top w:val="nil"/>
               <w:left w:val="nil"/>
@@ -1623,7 +1506,7 @@
         </w:tc>
         <w:tc>
           <w:tcPr>
-            <w:tcW w:type="dxa" w:w="5246"/>
+            <w:tcW w:type="dxa" w:w="1876"/>
             <w:tcBorders>
               <w:top w:val="nil"/>
               <w:left w:val="nil"/>
@@ -1664,7 +1547,7 @@
         </w:trPr>
         <w:tc>
           <w:tcPr>
-            <w:tcW w:type="dxa" w:w="218"/>
+            <w:tcW w:type="dxa" w:w="1876"/>
             <w:tcBorders>
               <w:top w:val="nil"/>
               <w:left w:val="nil"/>
@@ -1698,7 +1581,7 @@
         </w:tc>
         <w:tc>
           <w:tcPr>
-            <w:tcW w:type="dxa" w:w="2038"/>
+            <w:tcW w:type="dxa" w:w="1876"/>
             <w:tcBorders>
               <w:top w:val="nil"/>
               <w:left w:color="00000A" w:space="0" w:sz="4" w:val="single"/>
@@ -1707,7 +1590,7 @@
             </w:tcBorders>
             <w:shd w:fill="FFFFFF" w:val="clear"/>
             <w:tcMar>
-              <w:left w:type="dxa" w:w="103"/>
+              <w:left w:type="dxa" w:w="98"/>
             </w:tcMar>
             <w:vAlign w:val="bottom"/>
           </w:tcPr>
@@ -1736,7 +1619,7 @@
         </w:tc>
         <w:tc>
           <w:tcPr>
-            <w:tcW w:type="dxa" w:w="1986"/>
+            <w:tcW w:type="dxa" w:w="1877"/>
             <w:tcBorders>
               <w:top w:val="nil"/>
               <w:left w:val="nil"/>
@@ -1771,7 +1654,7 @@
         </w:tc>
         <w:tc>
           <w:tcPr>
-            <w:tcW w:type="dxa" w:w="656"/>
+            <w:tcW w:type="dxa" w:w="1876"/>
             <w:tcBorders>
               <w:top w:val="nil"/>
               <w:left w:val="nil"/>
@@ -1807,7 +1690,7 @@
         </w:tc>
         <w:tc>
           <w:tcPr>
-            <w:tcW w:type="dxa" w:w="1115"/>
+            <w:tcW w:type="dxa" w:w="1877"/>
             <w:tcBorders>
               <w:top w:val="nil"/>
               <w:left w:val="nil"/>
@@ -1842,7 +1725,7 @@
         </w:tc>
         <w:tc>
           <w:tcPr>
-            <w:tcW w:type="dxa" w:w="5246"/>
+            <w:tcW w:type="dxa" w:w="1876"/>
             <w:tcBorders>
               <w:top w:val="nil"/>
               <w:left w:val="nil"/>
@@ -1883,7 +1766,7 @@
         </w:trPr>
         <w:tc>
           <w:tcPr>
-            <w:tcW w:type="dxa" w:w="218"/>
+            <w:tcW w:type="dxa" w:w="1876"/>
             <w:tcBorders>
               <w:top w:val="nil"/>
               <w:left w:val="nil"/>
@@ -1917,7 +1800,7 @@
         </w:tc>
         <w:tc>
           <w:tcPr>
-            <w:tcW w:type="dxa" w:w="2038"/>
+            <w:tcW w:type="dxa" w:w="1876"/>
             <w:tcBorders>
               <w:top w:val="nil"/>
               <w:left w:color="00000A" w:space="0" w:sz="4" w:val="single"/>
@@ -1926,7 +1809,7 @@
             </w:tcBorders>
             <w:shd w:fill="FFFFFF" w:val="clear"/>
             <w:tcMar>
-              <w:left w:type="dxa" w:w="103"/>
+              <w:left w:type="dxa" w:w="98"/>
             </w:tcMar>
             <w:vAlign w:val="bottom"/>
           </w:tcPr>
@@ -1955,7 +1838,7 @@
         </w:tc>
         <w:tc>
           <w:tcPr>
-            <w:tcW w:type="dxa" w:w="1986"/>
+            <w:tcW w:type="dxa" w:w="1877"/>
             <w:tcBorders>
               <w:top w:val="nil"/>
               <w:left w:val="nil"/>
@@ -1990,7 +1873,7 @@
         </w:tc>
         <w:tc>
           <w:tcPr>
-            <w:tcW w:type="dxa" w:w="656"/>
+            <w:tcW w:type="dxa" w:w="1876"/>
             <w:tcBorders>
               <w:top w:val="nil"/>
               <w:left w:val="nil"/>
@@ -2026,7 +1909,7 @@
         </w:tc>
         <w:tc>
           <w:tcPr>
-            <w:tcW w:type="dxa" w:w="1115"/>
+            <w:tcW w:type="dxa" w:w="1877"/>
             <w:tcBorders>
               <w:top w:val="nil"/>
               <w:left w:val="nil"/>
@@ -2061,7 +1944,7 @@
         </w:tc>
         <w:tc>
           <w:tcPr>
-            <w:tcW w:type="dxa" w:w="5246"/>
+            <w:tcW w:type="dxa" w:w="1876"/>
             <w:tcBorders>
               <w:top w:val="nil"/>
               <w:left w:val="nil"/>
@@ -2102,7 +1985,7 @@
         </w:trPr>
         <w:tc>
           <w:tcPr>
-            <w:tcW w:type="dxa" w:w="218"/>
+            <w:tcW w:type="dxa" w:w="1876"/>
             <w:tcBorders>
               <w:top w:val="nil"/>
               <w:left w:val="nil"/>
@@ -2136,7 +2019,7 @@
         </w:tc>
         <w:tc>
           <w:tcPr>
-            <w:tcW w:type="dxa" w:w="2038"/>
+            <w:tcW w:type="dxa" w:w="1876"/>
             <w:tcBorders>
               <w:top w:val="nil"/>
               <w:left w:val="nil"/>
@@ -2170,7 +2053,7 @@
         </w:tc>
         <w:tc>
           <w:tcPr>
-            <w:tcW w:type="dxa" w:w="1986"/>
+            <w:tcW w:type="dxa" w:w="1877"/>
             <w:tcBorders>
               <w:top w:val="nil"/>
               <w:left w:val="nil"/>
@@ -2204,7 +2087,7 @@
         </w:tc>
         <w:tc>
           <w:tcPr>
-            <w:tcW w:type="dxa" w:w="656"/>
+            <w:tcW w:type="dxa" w:w="1876"/>
             <w:tcBorders>
               <w:top w:val="nil"/>
               <w:left w:val="nil"/>
@@ -2238,7 +2121,7 @@
         </w:tc>
         <w:tc>
           <w:tcPr>
-            <w:tcW w:type="dxa" w:w="1115"/>
+            <w:tcW w:type="dxa" w:w="1877"/>
             <w:tcBorders>
               <w:top w:val="nil"/>
               <w:left w:val="nil"/>
@@ -2272,7 +2155,7 @@
         </w:tc>
         <w:tc>
           <w:tcPr>
-            <w:tcW w:type="dxa" w:w="5246"/>
+            <w:tcW w:type="dxa" w:w="1876"/>
             <w:tcBorders>
               <w:top w:val="nil"/>
               <w:left w:val="nil"/>
@@ -2372,10 +2255,10 @@
           <w:lang w:bidi="ar-SA"/>
         </w:rPr>
       </w:pPr>
+      <w:bookmarkStart w:id="20" w:name="_Toc379117784"/>
       <w:bookmarkStart w:id="21" w:name="__RefHeading__241_588204573"/>
-      <w:bookmarkStart w:id="22" w:name="_Toc379117784"/>
+      <w:bookmarkEnd w:id="20"/>
       <w:bookmarkEnd w:id="21"/>
-      <w:bookmarkEnd w:id="22"/>
       <w:r>
         <w:rPr>
           <w:rFonts w:eastAsia="Times New Roman"/>
@@ -2426,7 +2309,7 @@
     </w:p>
     <w:p>
       <w:pPr>
-        <w:pStyle w:val="style49"/>
+        <w:pStyle w:val="style53"/>
         <w:numPr>
           <w:ilvl w:val="0"/>
           <w:numId w:val="1"/>
@@ -2444,7 +2327,7 @@
     </w:p>
     <w:p>
       <w:pPr>
-        <w:pStyle w:val="style49"/>
+        <w:pStyle w:val="style53"/>
         <w:numPr>
           <w:ilvl w:val="0"/>
           <w:numId w:val="1"/>
@@ -2462,7 +2345,7 @@
     </w:p>
     <w:p>
       <w:pPr>
-        <w:pStyle w:val="style49"/>
+        <w:pStyle w:val="style53"/>
         <w:numPr>
           <w:ilvl w:val="0"/>
           <w:numId w:val="1"/>
@@ -2471,8 +2354,8 @@
           <w:lang w:bidi="ar-SA"/>
         </w:rPr>
       </w:pPr>
-      <w:bookmarkStart w:id="23" w:name="section1"/>
-      <w:bookmarkEnd w:id="23"/>
+      <w:bookmarkStart w:id="22" w:name="section1"/>
+      <w:bookmarkEnd w:id="22"/>
       <w:r>
         <w:rPr>
           <w:lang w:bidi="ar-SA"/>
@@ -2871,7 +2754,7 @@
     </w:pPr>
     <w:rPr>
       <w:rFonts w:ascii="Calibri" w:cs="Calibri" w:eastAsia="DejaVu Sans" w:hAnsi="Calibri"/>
-      <w:color w:val="auto"/>
+      <w:color w:val="00000A"/>
       <w:sz w:val="24"/>
       <w:szCs w:val="24"/>
       <w:lang w:bidi="en-US" w:eastAsia="en-US" w:val="en-US"/>
@@ -3279,14 +3162,42 @@
     </w:rPr>
   </w:style>
   <w:style w:styleId="style40" w:type="character">
+    <w:name w:val="ListLabel 3"/>
+    <w:next w:val="style40"/>
+    <w:rPr>
+      <w:rFonts w:cs="Calibri"/>
+    </w:rPr>
+  </w:style>
+  <w:style w:styleId="style41" w:type="character">
+    <w:name w:val="ListLabel 4"/>
+    <w:next w:val="style41"/>
+    <w:rPr>
+      <w:rFonts w:cs="Courier New"/>
+    </w:rPr>
+  </w:style>
+  <w:style w:styleId="style42" w:type="character">
+    <w:name w:val="ListLabel 5"/>
+    <w:next w:val="style42"/>
+    <w:rPr>
+      <w:rFonts w:cs="Wingdings"/>
+    </w:rPr>
+  </w:style>
+  <w:style w:styleId="style43" w:type="character">
+    <w:name w:val="ListLabel 6"/>
+    <w:next w:val="style43"/>
+    <w:rPr>
+      <w:rFonts w:cs="Symbol"/>
+    </w:rPr>
+  </w:style>
+  <w:style w:styleId="style44" w:type="character">
     <w:name w:val="Index Link"/>
-    <w:next w:val="style40"/>
+    <w:next w:val="style44"/>
     <w:rPr/>
   </w:style>
-  <w:style w:styleId="style41" w:type="paragraph">
+  <w:style w:styleId="style45" w:type="paragraph">
     <w:name w:val="Heading"/>
     <w:basedOn w:val="style0"/>
-    <w:next w:val="style42"/>
+    <w:next w:val="style46"/>
     <w:pPr>
       <w:keepNext/>
       <w:spacing w:after="120" w:before="240"/>
@@ -3298,29 +3209,29 @@
       <w:szCs w:val="28"/>
     </w:rPr>
   </w:style>
-  <w:style w:styleId="style42" w:type="paragraph">
+  <w:style w:styleId="style46" w:type="paragraph">
     <w:name w:val="Text Body"/>
     <w:basedOn w:val="style0"/>
-    <w:next w:val="style42"/>
+    <w:next w:val="style46"/>
     <w:pPr>
       <w:spacing w:after="120" w:before="0"/>
       <w:contextualSpacing w:val="false"/>
     </w:pPr>
     <w:rPr/>
   </w:style>
-  <w:style w:styleId="style43" w:type="paragraph">
+  <w:style w:styleId="style47" w:type="paragraph">
     <w:name w:val="List"/>
-    <w:basedOn w:val="style42"/>
-    <w:next w:val="style43"/>
+    <w:basedOn w:val="style46"/>
+    <w:next w:val="style47"/>
     <w:pPr/>
     <w:rPr>
       <w:rFonts w:cs="Lohit Devanagari"/>
     </w:rPr>
   </w:style>
-  <w:style w:styleId="style44" w:type="paragraph">
+  <w:style w:styleId="style48" w:type="paragraph">
     <w:name w:val="Caption"/>
     <w:basedOn w:val="style0"/>
-    <w:next w:val="style44"/>
+    <w:next w:val="style48"/>
     <w:pPr>
       <w:suppressLineNumbers/>
       <w:spacing w:after="120" w:before="120"/>
@@ -3334,10 +3245,10 @@
       <w:szCs w:val="24"/>
     </w:rPr>
   </w:style>
-  <w:style w:styleId="style45" w:type="paragraph">
+  <w:style w:styleId="style49" w:type="paragraph">
     <w:name w:val="Index"/>
     <w:basedOn w:val="style0"/>
-    <w:next w:val="style45"/>
+    <w:next w:val="style49"/>
     <w:pPr>
       <w:suppressLineNumbers/>
     </w:pPr>
@@ -3345,10 +3256,10 @@
       <w:rFonts w:cs="Lohit Devanagari"/>
     </w:rPr>
   </w:style>
-  <w:style w:styleId="style46" w:type="paragraph">
+  <w:style w:styleId="style50" w:type="paragraph">
     <w:name w:val="Title"/>
     <w:basedOn w:val="style0"/>
-    <w:next w:val="style46"/>
+    <w:next w:val="style50"/>
     <w:pPr>
       <w:spacing w:after="60" w:before="240"/>
       <w:contextualSpacing w:val="false"/>
@@ -3362,10 +3273,10 @@
       <w:szCs w:val="32"/>
     </w:rPr>
   </w:style>
-  <w:style w:styleId="style47" w:type="paragraph">
+  <w:style w:styleId="style51" w:type="paragraph">
     <w:name w:val="Subtitle"/>
     <w:basedOn w:val="style0"/>
-    <w:next w:val="style47"/>
+    <w:next w:val="style51"/>
     <w:pPr>
       <w:spacing w:after="60" w:before="0"/>
       <w:contextualSpacing w:val="false"/>
@@ -3375,19 +3286,19 @@
       <w:rFonts w:ascii="Cambria" w:cs="" w:hAnsi="Cambria"/>
     </w:rPr>
   </w:style>
-  <w:style w:styleId="style48" w:type="paragraph">
+  <w:style w:styleId="style52" w:type="paragraph">
     <w:name w:val="No Spacing"/>
     <w:basedOn w:val="style0"/>
-    <w:next w:val="style48"/>
+    <w:next w:val="style52"/>
     <w:pPr/>
     <w:rPr>
       <w:szCs w:val="32"/>
     </w:rPr>
   </w:style>
-  <w:style w:styleId="style49" w:type="paragraph">
+  <w:style w:styleId="style53" w:type="paragraph">
     <w:name w:val="List Paragraph"/>
     <w:basedOn w:val="style0"/>
-    <w:next w:val="style49"/>
+    <w:next w:val="style53"/>
     <w:pPr>
       <w:spacing w:after="0" w:before="0"/>
       <w:ind w:hanging="0" w:left="720" w:right="0"/>
@@ -3395,19 +3306,19 @@
     </w:pPr>
     <w:rPr/>
   </w:style>
-  <w:style w:styleId="style50" w:type="paragraph">
+  <w:style w:styleId="style54" w:type="paragraph">
     <w:name w:val="Quote"/>
     <w:basedOn w:val="style0"/>
-    <w:next w:val="style50"/>
+    <w:next w:val="style54"/>
     <w:pPr/>
     <w:rPr>
       <w:i/>
     </w:rPr>
   </w:style>
-  <w:style w:styleId="style51" w:type="paragraph">
+  <w:style w:styleId="style55" w:type="paragraph">
     <w:name w:val="Intense Quote"/>
     <w:basedOn w:val="style0"/>
-    <w:next w:val="style51"/>
+    <w:next w:val="style55"/>
     <w:pPr>
       <w:ind w:hanging="0" w:left="720" w:right="720"/>
     </w:pPr>
@@ -3417,17 +3328,17 @@
       <w:szCs w:val="22"/>
     </w:rPr>
   </w:style>
-  <w:style w:styleId="style52" w:type="paragraph">
+  <w:style w:styleId="style56" w:type="paragraph">
     <w:name w:val="Contents Heading"/>
     <w:basedOn w:val="style1"/>
-    <w:next w:val="style52"/>
+    <w:next w:val="style56"/>
     <w:pPr/>
     <w:rPr/>
   </w:style>
-  <w:style w:styleId="style53" w:type="paragraph">
+  <w:style w:styleId="style57" w:type="paragraph">
     <w:name w:val="Contents 2"/>
     <w:basedOn w:val="style0"/>
-    <w:next w:val="style53"/>
+    <w:next w:val="style57"/>
     <w:pPr>
       <w:spacing w:after="100" w:before="0"/>
       <w:ind w:hanging="0" w:left="240" w:right="0"/>
@@ -3435,20 +3346,20 @@
     </w:pPr>
     <w:rPr/>
   </w:style>
-  <w:style w:styleId="style54" w:type="paragraph">
+  <w:style w:styleId="style58" w:type="paragraph">
     <w:name w:val="Contents 1"/>
     <w:basedOn w:val="style0"/>
-    <w:next w:val="style54"/>
+    <w:next w:val="style58"/>
     <w:pPr>
       <w:spacing w:after="100" w:before="0"/>
       <w:contextualSpacing w:val="false"/>
     </w:pPr>
     <w:rPr/>
   </w:style>
-  <w:style w:styleId="style55" w:type="paragraph">
+  <w:style w:styleId="style59" w:type="paragraph">
     <w:name w:val="Balloon Text"/>
     <w:basedOn w:val="style0"/>
-    <w:next w:val="style55"/>
+    <w:next w:val="style59"/>
     <w:pPr/>
     <w:rPr>
       <w:rFonts w:ascii="Tahoma" w:cs="Tahoma" w:hAnsi="Tahoma"/>
@@ -3456,10 +3367,10 @@
       <w:szCs w:val="16"/>
     </w:rPr>
   </w:style>
-  <w:style w:styleId="style56" w:type="paragraph">
+  <w:style w:styleId="style60" w:type="paragraph">
     <w:name w:val="Contents 3"/>
     <w:basedOn w:val="style0"/>
-    <w:next w:val="style56"/>
+    <w:next w:val="style60"/>
     <w:pPr>
       <w:spacing w:after="100" w:before="0"/>
       <w:ind w:hanging="0" w:left="480" w:right="0"/>
@@ -3467,10 +3378,10 @@
     </w:pPr>
     <w:rPr/>
   </w:style>
-  <w:style w:styleId="style57" w:type="paragraph">
+  <w:style w:styleId="style61" w:type="paragraph">
     <w:name w:val="Contents 4"/>
     <w:basedOn w:val="style0"/>
-    <w:next w:val="style57"/>
+    <w:next w:val="style61"/>
     <w:pPr>
       <w:spacing w:after="100" w:before="0"/>
       <w:ind w:hanging="0" w:left="720" w:right="0"/>

</xml_diff>

<commit_message>
Added a 'Disaster Recovery' section to the document.
</commit_message>
<xml_diff>
--- a/DevDocs/GPAGO Design Spec.docx
+++ b/DevDocs/GPAGO Design Spec.docx
@@ -81,23 +81,7 @@
           <w:sz w:val="18"/>
           <w:szCs w:val="18"/>
         </w:rPr>
-        <w:t xml:space="preserve">Team 1: Phillip Bess, Manuel Gutierrez, Patrick </w:t>
-      </w:r>
-      <w:proofErr w:type="spellStart"/>
-      <w:r>
-        <w:rPr>
-          <w:sz w:val="18"/>
-          <w:szCs w:val="18"/>
-        </w:rPr>
-        <w:t>McAleavey</w:t>
-      </w:r>
-      <w:proofErr w:type="spellEnd"/>
-      <w:r>
-        <w:rPr>
-          <w:sz w:val="18"/>
-          <w:szCs w:val="18"/>
-        </w:rPr>
-        <w:t>, Jamie Smith, Jeff Woodard</w:t>
+        <w:t>Team 1: Phillip Bess, Manuel Gutierrez, Patrick McAleavey, Jamie Smith, Jeff Woodard</w:t>
       </w:r>
     </w:p>
     <w:p>
@@ -877,23 +861,7 @@
         <w:spacing w:line="240" w:lineRule="auto"/>
       </w:pPr>
       <w:r>
-        <w:t xml:space="preserve">Servlets and </w:t>
-      </w:r>
-      <w:proofErr w:type="spellStart"/>
-      <w:r>
-        <w:t>Jsp</w:t>
-      </w:r>
-      <w:proofErr w:type="spellEnd"/>
-      <w:r>
-        <w:t xml:space="preserve"> will be used to render HTML and </w:t>
-      </w:r>
-      <w:proofErr w:type="spellStart"/>
-      <w:r>
-        <w:t>Javascript</w:t>
-      </w:r>
-      <w:proofErr w:type="spellEnd"/>
-      <w:r>
-        <w:t xml:space="preserve"> to the client.</w:t>
+        <w:t>Servlets and Jsp will be used to render HTML and Javascript to the client.</w:t>
       </w:r>
     </w:p>
     <w:p>
@@ -918,13 +886,8 @@
         </w:numPr>
         <w:spacing w:line="240" w:lineRule="auto"/>
       </w:pPr>
-      <w:proofErr w:type="spellStart"/>
-      <w:r>
-        <w:t>MySql</w:t>
-      </w:r>
-      <w:proofErr w:type="spellEnd"/>
-      <w:r>
-        <w:t xml:space="preserve"> database will be used for persistence.</w:t>
+      <w:r>
+        <w:t>MySql database will be used for persistence.</w:t>
       </w:r>
     </w:p>
     <w:p>
@@ -937,15 +900,7 @@
         <w:spacing w:line="240" w:lineRule="auto"/>
       </w:pPr>
       <w:r>
-        <w:t>JPA (</w:t>
-      </w:r>
-      <w:proofErr w:type="spellStart"/>
-      <w:r>
-        <w:t>Eclipselink</w:t>
-      </w:r>
-      <w:proofErr w:type="spellEnd"/>
-      <w:r>
-        <w:t>) will be used for object-relational mapping.</w:t>
+        <w:t>JPA (Eclipselink) will be used for object-relational mapping.</w:t>
       </w:r>
     </w:p>
     <w:p>
@@ -997,23 +952,7 @@
         <w:spacing w:line="240" w:lineRule="auto"/>
       </w:pPr>
       <w:r>
-        <w:t xml:space="preserve">Html, </w:t>
-      </w:r>
-      <w:proofErr w:type="spellStart"/>
-      <w:r>
-        <w:t>Jsp</w:t>
-      </w:r>
-      <w:proofErr w:type="spellEnd"/>
-      <w:r>
-        <w:t xml:space="preserve">, and </w:t>
-      </w:r>
-      <w:proofErr w:type="spellStart"/>
-      <w:r>
-        <w:t>Javascript</w:t>
-      </w:r>
-      <w:proofErr w:type="spellEnd"/>
-      <w:r>
-        <w:t xml:space="preserve"> will comprise the view.</w:t>
+        <w:t>Html, Jsp, and Javascript will comprise the view.</w:t>
       </w:r>
     </w:p>
     <w:p>
@@ -2037,121 +1976,71 @@
           <w:lang w:bidi="ar-SA"/>
         </w:rPr>
       </w:pPr>
-      <w:proofErr w:type="spellStart"/>
       <w:r>
         <w:rPr>
           <w:rFonts w:eastAsia="Times New Roman"/>
           <w:lang w:bidi="ar-SA"/>
         </w:rPr>
-        <w:t>Eclipselink</w:t>
-      </w:r>
-      <w:proofErr w:type="spellEnd"/>
-      <w:r>
+        <w:t>Eclipselink will be used as the JPA provider.</w:t>
+      </w:r>
+    </w:p>
+    <w:p>
+      <w:pPr>
         <w:rPr>
           <w:rFonts w:eastAsia="Times New Roman"/>
           <w:lang w:bidi="ar-SA"/>
         </w:rPr>
-        <w:t xml:space="preserve"> will be used as the JPA provider.</w:t>
-      </w:r>
-    </w:p>
-    <w:p>
-      <w:pPr>
+      </w:pPr>
+      <w:r>
         <w:rPr>
           <w:rFonts w:eastAsia="Times New Roman"/>
           <w:lang w:bidi="ar-SA"/>
         </w:rPr>
-      </w:pPr>
-      <w:r>
+        <w:t>A JTA datasource will be used in the production runtime environment.</w:t>
+      </w:r>
+    </w:p>
+    <w:p>
+      <w:pPr>
         <w:rPr>
           <w:rFonts w:eastAsia="Times New Roman"/>
           <w:lang w:bidi="ar-SA"/>
         </w:rPr>
-        <w:t>A JTA datasource will be used in the production runtime environment.</w:t>
-      </w:r>
-    </w:p>
-    <w:p>
-      <w:pPr>
+      </w:pPr>
+      <w:r>
         <w:rPr>
           <w:rFonts w:eastAsia="Times New Roman"/>
           <w:lang w:bidi="ar-SA"/>
         </w:rPr>
-      </w:pPr>
+        <w:t xml:space="preserve">The EntityManager will be managed by the container </w:t>
+      </w:r>
       <w:r>
         <w:rPr>
           <w:rFonts w:eastAsia="Times New Roman"/>
           <w:lang w:bidi="ar-SA"/>
         </w:rPr>
-        <w:t xml:space="preserve">The </w:t>
-      </w:r>
-      <w:proofErr w:type="spellStart"/>
+        <w:t>(i.e. Tomcat) and</w:t>
+      </w:r>
       <w:r>
         <w:rPr>
           <w:rFonts w:eastAsia="Times New Roman"/>
           <w:lang w:bidi="ar-SA"/>
         </w:rPr>
-        <w:t>EntityManager</w:t>
-      </w:r>
-      <w:proofErr w:type="spellEnd"/>
+        <w:t xml:space="preserve"> a reference to the EntityManager will be obtained through dependency injection </w:t>
+      </w:r>
       <w:r>
         <w:rPr>
           <w:rFonts w:eastAsia="Times New Roman"/>
           <w:lang w:bidi="ar-SA"/>
         </w:rPr>
-        <w:t xml:space="preserve"> will be managed by the container </w:t>
+        <w:t xml:space="preserve">through the use of the </w:t>
       </w:r>
       <w:r>
         <w:rPr>
           <w:rFonts w:eastAsia="Times New Roman"/>
           <w:lang w:bidi="ar-SA"/>
         </w:rPr>
-        <w:t>(i.e. Tomcat) and</w:t>
-      </w:r>
-      <w:r>
-        <w:rPr>
-          <w:rFonts w:eastAsia="Times New Roman"/>
-          <w:lang w:bidi="ar-SA"/>
-        </w:rPr>
-        <w:t xml:space="preserve"> a reference to the </w:t>
-      </w:r>
-      <w:proofErr w:type="spellStart"/>
-      <w:r>
-        <w:rPr>
-          <w:rFonts w:eastAsia="Times New Roman"/>
-          <w:lang w:bidi="ar-SA"/>
-        </w:rPr>
-        <w:t>EntityManager</w:t>
-      </w:r>
-      <w:proofErr w:type="spellEnd"/>
-      <w:r>
-        <w:rPr>
-          <w:rFonts w:eastAsia="Times New Roman"/>
-          <w:lang w:bidi="ar-SA"/>
-        </w:rPr>
-        <w:t xml:space="preserve"> will be obtained through dependency injection </w:t>
-      </w:r>
-      <w:r>
-        <w:rPr>
-          <w:rFonts w:eastAsia="Times New Roman"/>
-          <w:lang w:bidi="ar-SA"/>
-        </w:rPr>
-        <w:t xml:space="preserve">through the use of the </w:t>
-      </w:r>
-      <w:r>
-        <w:rPr>
-          <w:rFonts w:eastAsia="Times New Roman"/>
-          <w:lang w:bidi="ar-SA"/>
-        </w:rPr>
-        <w:t>@</w:t>
-      </w:r>
-      <w:proofErr w:type="spellStart"/>
-      <w:r>
-        <w:rPr>
-          <w:rFonts w:eastAsia="Times New Roman"/>
-          <w:lang w:bidi="ar-SA"/>
-        </w:rPr>
-        <w:t>PersistenceContext</w:t>
-      </w:r>
-      <w:proofErr w:type="spellEnd"/>
+        <w:t>@PersistenceContext</w:t>
+      </w:r>
       <w:r>
         <w:rPr>
           <w:rFonts w:eastAsia="Times New Roman"/>
@@ -2269,9 +2158,8 @@
           <w:szCs w:val="18"/>
           <w:lang w:bidi="ar-SA"/>
         </w:rPr>
-        <w:t xml:space="preserve">&lt;role </w:t>
-      </w:r>
-      <w:proofErr w:type="spellStart"/>
+        <w:t>&lt;role rolename="petManager"/&gt;</w:t>
+      </w:r>
       <w:r>
         <w:rPr>
           <w:rFonts w:ascii="Courier New" w:eastAsia="Times New Roman" w:hAnsi="Courier New" w:cs="Courier New"/>
@@ -2280,73 +2168,8 @@
           <w:szCs w:val="18"/>
           <w:lang w:bidi="ar-SA"/>
         </w:rPr>
-        <w:t>rolename</w:t>
-      </w:r>
-      <w:proofErr w:type="spellEnd"/>
-      <w:r>
-        <w:rPr>
-          <w:rFonts w:ascii="Courier New" w:eastAsia="Times New Roman" w:hAnsi="Courier New" w:cs="Courier New"/>
-          <w:color w:val="010101"/>
-          <w:sz w:val="18"/>
-          <w:szCs w:val="18"/>
-          <w:lang w:bidi="ar-SA"/>
-        </w:rPr>
-        <w:t>="</w:t>
-      </w:r>
-      <w:proofErr w:type="spellStart"/>
-      <w:r>
-        <w:rPr>
-          <w:rFonts w:ascii="Courier New" w:eastAsia="Times New Roman" w:hAnsi="Courier New" w:cs="Courier New"/>
-          <w:color w:val="010101"/>
-          <w:sz w:val="18"/>
-          <w:szCs w:val="18"/>
-          <w:lang w:bidi="ar-SA"/>
-        </w:rPr>
-        <w:t>petManager</w:t>
-      </w:r>
-      <w:proofErr w:type="spellEnd"/>
-      <w:r>
-        <w:rPr>
-          <w:rFonts w:ascii="Courier New" w:eastAsia="Times New Roman" w:hAnsi="Courier New" w:cs="Courier New"/>
-          <w:color w:val="010101"/>
-          <w:sz w:val="18"/>
-          <w:szCs w:val="18"/>
-          <w:lang w:bidi="ar-SA"/>
-        </w:rPr>
-        <w:t>"/&gt;</w:t>
-      </w:r>
-      <w:r>
-        <w:rPr>
-          <w:rFonts w:ascii="Courier New" w:eastAsia="Times New Roman" w:hAnsi="Courier New" w:cs="Courier New"/>
-          <w:color w:val="010101"/>
-          <w:sz w:val="18"/>
-          <w:szCs w:val="18"/>
-          <w:lang w:bidi="ar-SA"/>
-        </w:rPr>
         <w:br/>
-        <w:t>&lt;user username="user1" password="password" roles="</w:t>
-      </w:r>
-      <w:proofErr w:type="spellStart"/>
-      <w:r>
-        <w:rPr>
-          <w:rFonts w:ascii="Courier New" w:eastAsia="Times New Roman" w:hAnsi="Courier New" w:cs="Courier New"/>
-          <w:color w:val="010101"/>
-          <w:sz w:val="18"/>
-          <w:szCs w:val="18"/>
-          <w:lang w:bidi="ar-SA"/>
-        </w:rPr>
-        <w:t>petManager</w:t>
-      </w:r>
-      <w:proofErr w:type="spellEnd"/>
-      <w:r>
-        <w:rPr>
-          <w:rFonts w:ascii="Courier New" w:eastAsia="Times New Roman" w:hAnsi="Courier New" w:cs="Courier New"/>
-          <w:color w:val="010101"/>
-          <w:sz w:val="18"/>
-          <w:szCs w:val="18"/>
-          <w:lang w:bidi="ar-SA"/>
-        </w:rPr>
-        <w:t>"/&gt;</w:t>
+        <w:t>&lt;user username="user1" password="password" roles="petManager"/&gt;</w:t>
       </w:r>
     </w:p>
     <w:p>
@@ -2374,13 +2197,8 @@
       <w:pPr>
         <w:spacing w:line="240" w:lineRule="auto"/>
       </w:pPr>
-      <w:proofErr w:type="spellStart"/>
-      <w:r>
-        <w:t>java.util.logging.Logger</w:t>
-      </w:r>
-      <w:proofErr w:type="spellEnd"/>
-      <w:r>
-        <w:t xml:space="preserve"> will be used.</w:t>
+      <w:r>
+        <w:t>java.util.logging.Logger will be used.</w:t>
       </w:r>
     </w:p>
     <w:p>
@@ -2414,48 +2232,30 @@
         <w:spacing w:line="240" w:lineRule="auto"/>
       </w:pPr>
       <w:bookmarkStart w:id="27" w:name="_Toc379528038"/>
-      <w:proofErr w:type="spellStart"/>
       <w:r>
         <w:t>Javadoc</w:t>
       </w:r>
       <w:bookmarkEnd w:id="27"/>
-      <w:proofErr w:type="spellEnd"/>
-    </w:p>
-    <w:p>
-      <w:pPr>
-        <w:spacing w:line="240" w:lineRule="auto"/>
-      </w:pPr>
-    </w:p>
-    <w:p>
-      <w:pPr>
-        <w:spacing w:line="240" w:lineRule="auto"/>
-      </w:pPr>
-      <w:r>
-        <w:t xml:space="preserve">All classes should have </w:t>
-      </w:r>
-      <w:proofErr w:type="spellStart"/>
-      <w:r>
-        <w:t>javadoc</w:t>
-      </w:r>
-      <w:proofErr w:type="spellEnd"/>
-      <w:r>
-        <w:t>.</w:t>
-      </w:r>
-    </w:p>
-    <w:p>
-      <w:pPr>
-        <w:spacing w:line="240" w:lineRule="auto"/>
-      </w:pPr>
-      <w:r>
-        <w:t xml:space="preserve">All non-trivial methods should have </w:t>
-      </w:r>
-      <w:proofErr w:type="spellStart"/>
-      <w:r>
-        <w:t>javadoc</w:t>
-      </w:r>
-      <w:proofErr w:type="spellEnd"/>
-      <w:r>
-        <w:t>.</w:t>
+    </w:p>
+    <w:p>
+      <w:pPr>
+        <w:spacing w:line="240" w:lineRule="auto"/>
+      </w:pPr>
+    </w:p>
+    <w:p>
+      <w:pPr>
+        <w:spacing w:line="240" w:lineRule="auto"/>
+      </w:pPr>
+      <w:r>
+        <w:t>All classes should have javadoc.</w:t>
+      </w:r>
+    </w:p>
+    <w:p>
+      <w:pPr>
+        <w:spacing w:line="240" w:lineRule="auto"/>
+      </w:pPr>
+      <w:r>
+        <w:t>All non-trivial methods should have javadoc.</w:t>
       </w:r>
     </w:p>
     <w:p>
@@ -3175,7 +2975,6 @@
                 <w:lang w:bidi="ar-SA"/>
               </w:rPr>
             </w:pPr>
-            <w:proofErr w:type="spellStart"/>
             <w:r>
               <w:rPr>
                 <w:rFonts w:eastAsia="Times New Roman"/>
@@ -3184,7 +2983,6 @@
               </w:rPr>
               <w:t>racename</w:t>
             </w:r>
-            <w:proofErr w:type="spellEnd"/>
           </w:p>
         </w:tc>
         <w:tc>
@@ -3364,7 +3162,6 @@
                 <w:lang w:bidi="ar-SA"/>
               </w:rPr>
             </w:pPr>
-            <w:proofErr w:type="spellStart"/>
             <w:r>
               <w:rPr>
                 <w:rFonts w:eastAsia="Times New Roman"/>
@@ -3373,7 +3170,6 @@
               </w:rPr>
               <w:t>isCatFriendly</w:t>
             </w:r>
-            <w:proofErr w:type="spellEnd"/>
           </w:p>
         </w:tc>
         <w:tc>
@@ -3657,16 +3453,8 @@
         <w:rPr>
           <w:shd w:val="clear" w:color="auto" w:fill="FFFF00"/>
         </w:rPr>
-        <w:t xml:space="preserve">Other fields and entities </w:t>
-      </w:r>
-      <w:proofErr w:type="spellStart"/>
-      <w:r>
-        <w:rPr>
-          <w:shd w:val="clear" w:color="auto" w:fill="FFFF00"/>
-        </w:rPr>
-        <w:t>tbd</w:t>
-      </w:r>
-      <w:proofErr w:type="spellEnd"/>
+        <w:t>Other fields and entities tbd</w:t>
+      </w:r>
     </w:p>
     <w:p>
       <w:pPr>
@@ -3776,14 +3564,82 @@
     <w:p>
       <w:pPr>
         <w:spacing w:line="240" w:lineRule="auto"/>
-        <w:sectPr>
-          <w:type w:val="continuous"/>
-          <w:pgSz w:w="12240" w:h="15840"/>
-          <w:pgMar w:top="1440" w:right="1440" w:bottom="1440" w:left="1440" w:header="0" w:footer="0" w:gutter="0"/>
-          <w:cols w:space="720"/>
-          <w:formProt w:val="0"/>
-          <w:docGrid w:linePitch="360"/>
-        </w:sectPr>
+        <w:rPr>
+          <w:lang w:bidi="ar-SA"/>
+        </w:rPr>
+      </w:pPr>
+    </w:p>
+    <w:p>
+      <w:pPr>
+        <w:pStyle w:val="Heading2"/>
+        <w:spacing w:line="240" w:lineRule="auto"/>
+      </w:pPr>
+      <w:r>
+        <w:t>Disaster Recovery</w:t>
+      </w:r>
+    </w:p>
+    <w:p>
+      <w:pPr>
+        <w:spacing w:line="240" w:lineRule="auto"/>
+        <w:rPr>
+          <w:lang w:bidi="ar-SA"/>
+        </w:rPr>
+      </w:pPr>
+    </w:p>
+    <w:p>
+      <w:pPr>
+        <w:spacing w:line="240" w:lineRule="auto"/>
+        <w:rPr>
+          <w:lang w:bidi="ar-SA"/>
+        </w:rPr>
+      </w:pPr>
+      <w:r>
+        <w:rPr>
+          <w:lang w:bidi="ar-SA"/>
+        </w:rPr>
+        <w:t>Backups should be maintained of the MySql database.  Backups should be generated on a regularly scheduled basis.  Backups should be automated if possible and copied to another system for safe storage.</w:t>
+      </w:r>
+    </w:p>
+    <w:p>
+      <w:pPr>
+        <w:spacing w:line="240" w:lineRule="auto"/>
+        <w:rPr>
+          <w:lang w:bidi="ar-SA"/>
+        </w:rPr>
+      </w:pPr>
+      <w:r>
+        <w:rPr>
+          <w:lang w:bidi="ar-SA"/>
+        </w:rPr>
+        <w:t>A backup image of the Tomcat configuration should be kept.  The backup should be updated any</w:t>
+      </w:r>
+      <w:r>
+        <w:rPr>
+          <w:lang w:bidi="ar-SA"/>
+        </w:rPr>
+        <w:t xml:space="preserve"> </w:t>
+      </w:r>
+      <w:r>
+        <w:rPr>
+          <w:lang w:bidi="ar-SA"/>
+        </w:rPr>
+        <w:t>time the Tomcat configuration changes.</w:t>
+      </w:r>
+    </w:p>
+    <w:p>
+      <w:pPr>
+        <w:spacing w:line="240" w:lineRule="auto"/>
+        <w:rPr>
+          <w:lang w:bidi="ar-SA"/>
+        </w:rPr>
+      </w:pPr>
+    </w:p>
+    <w:p>
+      <w:pPr>
+        <w:spacing w:line="240" w:lineRule="auto"/>
+        <w:rPr>
+          <w:lang w:bidi="ar-SA"/>
+        </w:rPr>
       </w:pPr>
     </w:p>
     <w:p>

</xml_diff>